<commit_message>
versão final baixada da UDEMY
</commit_message>
<xml_diff>
--- a/Python STEPs Install Start.docx
+++ b/Python STEPs Install Start.docx
@@ -2,123 +2,400 @@
 <file path=word/document.xml><?xml version="1.0" encoding="utf-8"?>
 <w:document xmlns:wpc="http://schemas.microsoft.com/office/word/2010/wordprocessingCanvas" xmlns:cx="http://schemas.microsoft.com/office/drawing/2014/chartex" xmlns:cx1="http://schemas.microsoft.com/office/drawing/2015/9/8/chartex" xmlns:cx2="http://schemas.microsoft.com/office/drawing/2015/10/21/chartex" xmlns:cx3="http://schemas.microsoft.com/office/drawing/2016/5/9/chartex" xmlns:cx4="http://schemas.microsoft.com/office/drawing/2016/5/10/chartex" xmlns:cx5="http://schemas.microsoft.com/office/drawing/2016/5/11/chartex" xmlns:cx6="http://schemas.microsoft.com/office/drawing/2016/5/12/chartex" xmlns:cx7="http://schemas.microsoft.com/office/drawing/2016/5/13/chartex" xmlns:cx8="http://schemas.microsoft.com/office/drawing/2016/5/14/chartex" xmlns:mc="http://schemas.openxmlformats.org/markup-compatibility/2006" xmlns:aink="http://schemas.microsoft.com/office/drawing/2016/ink" xmlns:am3d="http://schemas.microsoft.com/office/drawing/2017/model3d" xmlns:o="urn:schemas-microsoft-com:office:office" xmlns:r="http://schemas.openxmlformats.org/officeDocument/2006/relationships" xmlns:m="http://schemas.openxmlformats.org/officeDocument/2006/math" xmlns:v="urn:schemas-microsoft-com:vml" xmlns:wp14="http://schemas.microsoft.com/office/word/2010/wordprocessingDrawing" xmlns:wp="http://schemas.openxmlformats.org/drawingml/2006/wordprocessingDrawing" xmlns:w10="urn:schemas-microsoft-com:office:word" xmlns:w="http://schemas.openxmlformats.org/wordprocessingml/2006/main" xmlns:w14="http://schemas.microsoft.com/office/word/2010/wordml" xmlns:w15="http://schemas.microsoft.com/office/word/2012/wordml" xmlns:w16cid="http://schemas.microsoft.com/office/word/2016/wordml/cid" xmlns:w16se="http://schemas.microsoft.com/office/word/2015/wordml/symex" xmlns:wpg="http://schemas.microsoft.com/office/word/2010/wordprocessingGroup" xmlns:wpi="http://schemas.microsoft.com/office/word/2010/wordprocessingInk" xmlns:wne="http://schemas.microsoft.com/office/word/2006/wordml" xmlns:wps="http://schemas.microsoft.com/office/word/2010/wordprocessingShape" mc:Ignorable="w14 w15 w16se w16cid wp14">
   <w:body>
-    <w:p/>
-    <w:p>
-      <w:proofErr w:type="spellStart"/>
-      <w:r>
+    <w:p>
+      <w:pPr>
+        <w:rPr>
+          <w:rFonts w:ascii="Lucida Console" w:hAnsi="Lucida Console"/>
+          <w:color w:val="808080" w:themeColor="background1" w:themeShade="80"/>
+          <w:sz w:val="20"/>
+          <w:szCs w:val="20"/>
+        </w:rPr>
+      </w:pPr>
+    </w:p>
+    <w:p>
+      <w:pPr>
+        <w:rPr>
+          <w:rFonts w:ascii="Lucida Console" w:hAnsi="Lucida Console"/>
+          <w:color w:val="808080" w:themeColor="background1" w:themeShade="80"/>
+          <w:sz w:val="20"/>
+          <w:szCs w:val="20"/>
+        </w:rPr>
+      </w:pPr>
+      <w:r>
+        <w:rPr>
+          <w:rFonts w:ascii="Lucida Console" w:hAnsi="Lucida Console"/>
+          <w:color w:val="808080" w:themeColor="background1" w:themeShade="80"/>
+          <w:sz w:val="20"/>
+          <w:szCs w:val="20"/>
+        </w:rPr>
+        <w:t xml:space="preserve">$ </w:t>
+      </w:r>
+      <w:proofErr w:type="spellStart"/>
+      <w:r>
+        <w:rPr>
+          <w:rFonts w:ascii="Lucida Console" w:hAnsi="Lucida Console"/>
+          <w:color w:val="808080" w:themeColor="background1" w:themeShade="80"/>
+          <w:sz w:val="20"/>
+          <w:szCs w:val="20"/>
+        </w:rPr>
         <w:t>pip</w:t>
       </w:r>
       <w:proofErr w:type="spellEnd"/>
       <w:r>
+        <w:rPr>
+          <w:rFonts w:ascii="Lucida Console" w:hAnsi="Lucida Console"/>
+          <w:color w:val="808080" w:themeColor="background1" w:themeShade="80"/>
+          <w:sz w:val="20"/>
+          <w:szCs w:val="20"/>
+        </w:rPr>
         <w:t xml:space="preserve"> </w:t>
       </w:r>
       <w:proofErr w:type="spellStart"/>
       <w:r>
+        <w:rPr>
+          <w:rFonts w:ascii="Lucida Console" w:hAnsi="Lucida Console"/>
+          <w:color w:val="808080" w:themeColor="background1" w:themeShade="80"/>
+          <w:sz w:val="20"/>
+          <w:szCs w:val="20"/>
+        </w:rPr>
         <w:t>install</w:t>
       </w:r>
       <w:proofErr w:type="spellEnd"/>
       <w:r>
+        <w:rPr>
+          <w:rFonts w:ascii="Lucida Console" w:hAnsi="Lucida Console"/>
+          <w:color w:val="808080" w:themeColor="background1" w:themeShade="80"/>
+          <w:sz w:val="20"/>
+          <w:szCs w:val="20"/>
+        </w:rPr>
         <w:t xml:space="preserve"> </w:t>
       </w:r>
       <w:proofErr w:type="spellStart"/>
       <w:r>
+        <w:rPr>
+          <w:rFonts w:ascii="Lucida Console" w:hAnsi="Lucida Console"/>
+          <w:color w:val="808080" w:themeColor="background1" w:themeShade="80"/>
+          <w:sz w:val="20"/>
+          <w:szCs w:val="20"/>
+        </w:rPr>
         <w:t>virtualenv</w:t>
       </w:r>
       <w:proofErr w:type="spellEnd"/>
     </w:p>
     <w:p>
-      <w:proofErr w:type="spellStart"/>
-      <w:r>
+      <w:pPr>
+        <w:rPr>
+          <w:rFonts w:ascii="Lucida Console" w:hAnsi="Lucida Console"/>
+          <w:color w:val="808080" w:themeColor="background1" w:themeShade="80"/>
+          <w:sz w:val="20"/>
+          <w:szCs w:val="20"/>
+        </w:rPr>
+      </w:pPr>
+      <w:r>
+        <w:rPr>
+          <w:rFonts w:ascii="Lucida Console" w:hAnsi="Lucida Console"/>
+          <w:color w:val="808080" w:themeColor="background1" w:themeShade="80"/>
+          <w:sz w:val="20"/>
+          <w:szCs w:val="20"/>
+        </w:rPr>
+        <w:t xml:space="preserve">$ </w:t>
+      </w:r>
+      <w:proofErr w:type="spellStart"/>
+      <w:r>
+        <w:rPr>
+          <w:rFonts w:ascii="Lucida Console" w:hAnsi="Lucida Console"/>
+          <w:color w:val="808080" w:themeColor="background1" w:themeShade="80"/>
+          <w:sz w:val="20"/>
+          <w:szCs w:val="20"/>
+        </w:rPr>
         <w:t>virtualenv</w:t>
       </w:r>
       <w:proofErr w:type="spellEnd"/>
       <w:r>
+        <w:rPr>
+          <w:rFonts w:ascii="Lucida Console" w:hAnsi="Lucida Console"/>
+          <w:color w:val="808080" w:themeColor="background1" w:themeShade="80"/>
+          <w:sz w:val="20"/>
+          <w:szCs w:val="20"/>
+        </w:rPr>
         <w:t xml:space="preserve"> </w:t>
       </w:r>
       <w:proofErr w:type="spellStart"/>
       <w:r>
+        <w:rPr>
+          <w:rFonts w:ascii="Lucida Console" w:hAnsi="Lucida Console"/>
+          <w:color w:val="808080" w:themeColor="background1" w:themeShade="80"/>
+          <w:sz w:val="20"/>
+          <w:szCs w:val="20"/>
+        </w:rPr>
         <w:t>ambvir</w:t>
       </w:r>
       <w:proofErr w:type="spellEnd"/>
     </w:p>
     <w:p>
-      <w:r>
+      <w:pPr>
+        <w:rPr>
+          <w:rFonts w:ascii="Lucida Console" w:hAnsi="Lucida Console"/>
+          <w:color w:val="808080" w:themeColor="background1" w:themeShade="80"/>
+          <w:sz w:val="20"/>
+          <w:szCs w:val="20"/>
+        </w:rPr>
+      </w:pPr>
+      <w:r>
+        <w:rPr>
+          <w:rFonts w:ascii="Lucida Console" w:hAnsi="Lucida Console"/>
+          <w:color w:val="808080" w:themeColor="background1" w:themeShade="80"/>
+          <w:sz w:val="20"/>
+          <w:szCs w:val="20"/>
+        </w:rPr>
+        <w:t>$</w:t>
+      </w:r>
+      <w:r>
+        <w:rPr>
+          <w:rFonts w:ascii="Lucida Console" w:hAnsi="Lucida Console"/>
+          <w:color w:val="808080" w:themeColor="background1" w:themeShade="80"/>
+          <w:sz w:val="20"/>
+          <w:szCs w:val="20"/>
+        </w:rPr>
         <w:t>./</w:t>
       </w:r>
       <w:proofErr w:type="spellStart"/>
       <w:r>
+        <w:rPr>
+          <w:rFonts w:ascii="Lucida Console" w:hAnsi="Lucida Console"/>
+          <w:color w:val="808080" w:themeColor="background1" w:themeShade="80"/>
+          <w:sz w:val="20"/>
+          <w:szCs w:val="20"/>
+        </w:rPr>
         <w:t>ambvir</w:t>
       </w:r>
       <w:proofErr w:type="spellEnd"/>
       <w:r>
-        <w:t>/Scripts/activate.bat</w:t>
-      </w:r>
-    </w:p>
-    <w:p>
-      <w:proofErr w:type="spellStart"/>
-      <w:r>
+        <w:rPr>
+          <w:rFonts w:ascii="Lucida Console" w:hAnsi="Lucida Console"/>
+          <w:color w:val="808080" w:themeColor="background1" w:themeShade="80"/>
+          <w:sz w:val="20"/>
+          <w:szCs w:val="20"/>
+        </w:rPr>
+        <w:t>/Script/activate.bat</w:t>
+      </w:r>
+    </w:p>
+    <w:p>
+      <w:pPr>
+        <w:rPr>
+          <w:rFonts w:ascii="Lucida Console" w:hAnsi="Lucida Console"/>
+          <w:color w:val="808080" w:themeColor="background1" w:themeShade="80"/>
+          <w:sz w:val="20"/>
+          <w:szCs w:val="20"/>
+        </w:rPr>
+      </w:pPr>
+    </w:p>
+    <w:p>
+      <w:pPr>
+        <w:rPr>
+          <w:rFonts w:ascii="Lucida Console" w:hAnsi="Lucida Console"/>
+          <w:color w:val="808080" w:themeColor="background1" w:themeShade="80"/>
+          <w:sz w:val="20"/>
+          <w:szCs w:val="20"/>
+        </w:rPr>
+      </w:pPr>
+      <w:r>
+        <w:rPr>
+          <w:rFonts w:ascii="Lucida Console" w:hAnsi="Lucida Console"/>
+          <w:color w:val="808080" w:themeColor="background1" w:themeShade="80"/>
+          <w:sz w:val="20"/>
+          <w:szCs w:val="20"/>
+        </w:rPr>
+        <w:t xml:space="preserve">$ </w:t>
+      </w:r>
+      <w:proofErr w:type="spellStart"/>
+      <w:r>
+        <w:rPr>
+          <w:rFonts w:ascii="Lucida Console" w:hAnsi="Lucida Console"/>
+          <w:color w:val="808080" w:themeColor="background1" w:themeShade="80"/>
+          <w:sz w:val="20"/>
+          <w:szCs w:val="20"/>
+        </w:rPr>
         <w:t>pip</w:t>
       </w:r>
       <w:proofErr w:type="spellEnd"/>
       <w:r>
+        <w:rPr>
+          <w:rFonts w:ascii="Lucida Console" w:hAnsi="Lucida Console"/>
+          <w:color w:val="808080" w:themeColor="background1" w:themeShade="80"/>
+          <w:sz w:val="20"/>
+          <w:szCs w:val="20"/>
+        </w:rPr>
         <w:t xml:space="preserve"> </w:t>
       </w:r>
       <w:proofErr w:type="spellStart"/>
       <w:r>
+        <w:rPr>
+          <w:rFonts w:ascii="Lucida Console" w:hAnsi="Lucida Console"/>
+          <w:color w:val="808080" w:themeColor="background1" w:themeShade="80"/>
+          <w:sz w:val="20"/>
+          <w:szCs w:val="20"/>
+        </w:rPr>
         <w:t>install</w:t>
       </w:r>
       <w:proofErr w:type="spellEnd"/>
       <w:r>
+        <w:rPr>
+          <w:rFonts w:ascii="Lucida Console" w:hAnsi="Lucida Console"/>
+          <w:color w:val="808080" w:themeColor="background1" w:themeShade="80"/>
+          <w:sz w:val="20"/>
+          <w:szCs w:val="20"/>
+        </w:rPr>
         <w:t xml:space="preserve"> </w:t>
       </w:r>
       <w:proofErr w:type="spellStart"/>
       <w:r>
+        <w:rPr>
+          <w:rFonts w:ascii="Lucida Console" w:hAnsi="Lucida Console"/>
+          <w:color w:val="808080" w:themeColor="background1" w:themeShade="80"/>
+          <w:sz w:val="20"/>
+          <w:szCs w:val="20"/>
+        </w:rPr>
         <w:t>Flask</w:t>
       </w:r>
       <w:proofErr w:type="spellEnd"/>
     </w:p>
     <w:p>
-      <w:proofErr w:type="spellStart"/>
-      <w:r>
+      <w:pPr>
+        <w:rPr>
+          <w:rFonts w:ascii="Lucida Console" w:hAnsi="Lucida Console"/>
+          <w:color w:val="808080" w:themeColor="background1" w:themeShade="80"/>
+          <w:sz w:val="20"/>
+          <w:szCs w:val="20"/>
+        </w:rPr>
+      </w:pPr>
+      <w:r>
+        <w:rPr>
+          <w:rFonts w:ascii="Lucida Console" w:hAnsi="Lucida Console"/>
+          <w:color w:val="808080" w:themeColor="background1" w:themeShade="80"/>
+          <w:sz w:val="20"/>
+          <w:szCs w:val="20"/>
+        </w:rPr>
+        <w:t xml:space="preserve">$ </w:t>
+      </w:r>
+      <w:proofErr w:type="spellStart"/>
+      <w:r>
+        <w:rPr>
+          <w:rFonts w:ascii="Lucida Console" w:hAnsi="Lucida Console"/>
+          <w:color w:val="808080" w:themeColor="background1" w:themeShade="80"/>
+          <w:sz w:val="20"/>
+          <w:szCs w:val="20"/>
+        </w:rPr>
         <w:t>pip</w:t>
       </w:r>
       <w:proofErr w:type="spellEnd"/>
       <w:r>
+        <w:rPr>
+          <w:rFonts w:ascii="Lucida Console" w:hAnsi="Lucida Console"/>
+          <w:color w:val="808080" w:themeColor="background1" w:themeShade="80"/>
+          <w:sz w:val="20"/>
+          <w:szCs w:val="20"/>
+        </w:rPr>
         <w:t xml:space="preserve"> </w:t>
       </w:r>
       <w:proofErr w:type="spellStart"/>
       <w:r>
+        <w:rPr>
+          <w:rFonts w:ascii="Lucida Console" w:hAnsi="Lucida Console"/>
+          <w:color w:val="808080" w:themeColor="background1" w:themeShade="80"/>
+          <w:sz w:val="20"/>
+          <w:szCs w:val="20"/>
+        </w:rPr>
         <w:t>install</w:t>
       </w:r>
       <w:proofErr w:type="spellEnd"/>
       <w:r>
+        <w:rPr>
+          <w:rFonts w:ascii="Lucida Console" w:hAnsi="Lucida Console"/>
+          <w:color w:val="808080" w:themeColor="background1" w:themeShade="80"/>
+          <w:sz w:val="20"/>
+          <w:szCs w:val="20"/>
+        </w:rPr>
         <w:t xml:space="preserve"> </w:t>
       </w:r>
       <w:proofErr w:type="spellStart"/>
       <w:r>
+        <w:rPr>
+          <w:rFonts w:ascii="Lucida Console" w:hAnsi="Lucida Console"/>
+          <w:color w:val="808080" w:themeColor="background1" w:themeShade="80"/>
+          <w:sz w:val="20"/>
+          <w:szCs w:val="20"/>
+        </w:rPr>
         <w:t>Flask-Restful</w:t>
       </w:r>
       <w:proofErr w:type="spellEnd"/>
     </w:p>
     <w:p>
-      <w:proofErr w:type="spellStart"/>
-      <w:r>
+      <w:pPr>
+        <w:rPr>
+          <w:rFonts w:ascii="Lucida Console" w:hAnsi="Lucida Console"/>
+          <w:color w:val="808080" w:themeColor="background1" w:themeShade="80"/>
+          <w:sz w:val="20"/>
+          <w:szCs w:val="20"/>
+        </w:rPr>
+      </w:pPr>
+      <w:r>
+        <w:rPr>
+          <w:rFonts w:ascii="Lucida Console" w:hAnsi="Lucida Console"/>
+          <w:color w:val="808080" w:themeColor="background1" w:themeShade="80"/>
+          <w:sz w:val="20"/>
+          <w:szCs w:val="20"/>
+        </w:rPr>
+        <w:t xml:space="preserve">$ </w:t>
+      </w:r>
+      <w:proofErr w:type="spellStart"/>
+      <w:r>
+        <w:rPr>
+          <w:rFonts w:ascii="Lucida Console" w:hAnsi="Lucida Console"/>
+          <w:color w:val="808080" w:themeColor="background1" w:themeShade="80"/>
+          <w:sz w:val="20"/>
+          <w:szCs w:val="20"/>
+        </w:rPr>
         <w:t>pip</w:t>
       </w:r>
       <w:proofErr w:type="spellEnd"/>
       <w:r>
+        <w:rPr>
+          <w:rFonts w:ascii="Lucida Console" w:hAnsi="Lucida Console"/>
+          <w:color w:val="808080" w:themeColor="background1" w:themeShade="80"/>
+          <w:sz w:val="20"/>
+          <w:szCs w:val="20"/>
+        </w:rPr>
         <w:t xml:space="preserve"> </w:t>
       </w:r>
       <w:proofErr w:type="spellStart"/>
       <w:r>
+        <w:rPr>
+          <w:rFonts w:ascii="Lucida Console" w:hAnsi="Lucida Console"/>
+          <w:color w:val="808080" w:themeColor="background1" w:themeShade="80"/>
+          <w:sz w:val="20"/>
+          <w:szCs w:val="20"/>
+        </w:rPr>
         <w:t>install</w:t>
       </w:r>
       <w:proofErr w:type="spellEnd"/>
       <w:r>
+        <w:rPr>
+          <w:rFonts w:ascii="Lucida Console" w:hAnsi="Lucida Console"/>
+          <w:color w:val="808080" w:themeColor="background1" w:themeShade="80"/>
+          <w:sz w:val="20"/>
+          <w:szCs w:val="20"/>
+        </w:rPr>
         <w:t xml:space="preserve"> </w:t>
       </w:r>
       <w:proofErr w:type="spellStart"/>
       <w:r>
+        <w:rPr>
+          <w:rFonts w:ascii="Lucida Console" w:hAnsi="Lucida Console"/>
+          <w:color w:val="808080" w:themeColor="background1" w:themeShade="80"/>
+          <w:sz w:val="20"/>
+          <w:szCs w:val="20"/>
+        </w:rPr>
         <w:t>Flask-SQLAlchemy</w:t>
       </w:r>
       <w:proofErr w:type="spellEnd"/>
@@ -126,20 +403,34 @@
     <w:p>
       <w:pPr>
         <w:rPr>
-          <w:u w:val="single"/>
-        </w:rPr>
-      </w:pPr>
-    </w:p>
-    <w:p>
-      <w:pPr>
-        <w:rPr>
-          <w:u w:val="single"/>
-        </w:rPr>
-      </w:pPr>
-      <w:r>
-        <w:rPr>
-          <w:highlight w:val="yellow"/>
-          <w:u w:val="single"/>
+          <w:rFonts w:ascii="Lucida Console" w:hAnsi="Lucida Console"/>
+          <w:b/>
+          <w:bCs/>
+          <w:color w:val="44546A" w:themeColor="text2"/>
+          <w:sz w:val="20"/>
+          <w:szCs w:val="20"/>
+        </w:rPr>
+      </w:pPr>
+    </w:p>
+    <w:p>
+      <w:pPr>
+        <w:rPr>
+          <w:rFonts w:ascii="Lucida Console" w:hAnsi="Lucida Console"/>
+          <w:b/>
+          <w:bCs/>
+          <w:color w:val="8EAADB" w:themeColor="accent1" w:themeTint="99"/>
+          <w:sz w:val="20"/>
+          <w:szCs w:val="20"/>
+        </w:rPr>
+      </w:pPr>
+      <w:r>
+        <w:rPr>
+          <w:rFonts w:ascii="Lucida Console" w:hAnsi="Lucida Console"/>
+          <w:b/>
+          <w:bCs/>
+          <w:color w:val="8EAADB" w:themeColor="accent1" w:themeTint="99"/>
+          <w:sz w:val="20"/>
+          <w:szCs w:val="20"/>
         </w:rPr>
         <w:t>Biblioteca para fazer autenticação de usuários (login/logout</w:t>
       </w:r>
@@ -147,61 +438,300 @@
     <w:p>
       <w:pPr>
         <w:rPr>
-          <w:u w:val="single"/>
-        </w:rPr>
-      </w:pPr>
-      <w:proofErr w:type="spellStart"/>
-      <w:r>
-        <w:rPr>
-          <w:u w:val="single"/>
+          <w:rFonts w:ascii="Lucida Console" w:hAnsi="Lucida Console"/>
+          <w:color w:val="808080" w:themeColor="background1" w:themeShade="80"/>
+          <w:sz w:val="20"/>
+          <w:szCs w:val="20"/>
+        </w:rPr>
+      </w:pPr>
+      <w:r>
+        <w:rPr>
+          <w:rFonts w:ascii="Lucida Console" w:hAnsi="Lucida Console"/>
+          <w:color w:val="808080" w:themeColor="background1" w:themeShade="80"/>
+          <w:sz w:val="20"/>
+          <w:szCs w:val="20"/>
+        </w:rPr>
+        <w:t xml:space="preserve">$ </w:t>
+      </w:r>
+      <w:proofErr w:type="spellStart"/>
+      <w:r>
+        <w:rPr>
+          <w:rFonts w:ascii="Lucida Console" w:hAnsi="Lucida Console"/>
+          <w:color w:val="808080" w:themeColor="background1" w:themeShade="80"/>
+          <w:sz w:val="20"/>
+          <w:szCs w:val="20"/>
         </w:rPr>
         <w:t>pip</w:t>
       </w:r>
       <w:proofErr w:type="spellEnd"/>
       <w:r>
         <w:rPr>
-          <w:u w:val="single"/>
+          <w:rFonts w:ascii="Lucida Console" w:hAnsi="Lucida Console"/>
+          <w:color w:val="808080" w:themeColor="background1" w:themeShade="80"/>
+          <w:sz w:val="20"/>
+          <w:szCs w:val="20"/>
         </w:rPr>
         <w:t xml:space="preserve"> </w:t>
       </w:r>
       <w:proofErr w:type="spellStart"/>
       <w:r>
         <w:rPr>
-          <w:u w:val="single"/>
+          <w:rFonts w:ascii="Lucida Console" w:hAnsi="Lucida Console"/>
+          <w:color w:val="808080" w:themeColor="background1" w:themeShade="80"/>
+          <w:sz w:val="20"/>
+          <w:szCs w:val="20"/>
         </w:rPr>
         <w:t>install</w:t>
       </w:r>
       <w:proofErr w:type="spellEnd"/>
       <w:r>
         <w:rPr>
-          <w:u w:val="single"/>
+          <w:rFonts w:ascii="Lucida Console" w:hAnsi="Lucida Console"/>
+          <w:color w:val="808080" w:themeColor="background1" w:themeShade="80"/>
+          <w:sz w:val="20"/>
+          <w:szCs w:val="20"/>
         </w:rPr>
         <w:t xml:space="preserve"> </w:t>
       </w:r>
       <w:proofErr w:type="spellStart"/>
       <w:r>
         <w:rPr>
-          <w:u w:val="single"/>
+          <w:rFonts w:ascii="Lucida Console" w:hAnsi="Lucida Console"/>
+          <w:color w:val="808080" w:themeColor="background1" w:themeShade="80"/>
+          <w:sz w:val="20"/>
+          <w:szCs w:val="20"/>
         </w:rPr>
         <w:t>Flask</w:t>
       </w:r>
       <w:proofErr w:type="spellEnd"/>
       <w:r>
         <w:rPr>
-          <w:u w:val="single"/>
+          <w:rFonts w:ascii="Lucida Console" w:hAnsi="Lucida Console"/>
+          <w:color w:val="808080" w:themeColor="background1" w:themeShade="80"/>
+          <w:sz w:val="20"/>
+          <w:szCs w:val="20"/>
         </w:rPr>
         <w:t>-JWT-</w:t>
       </w:r>
       <w:proofErr w:type="spellStart"/>
       <w:r>
         <w:rPr>
-          <w:u w:val="single"/>
+          <w:rFonts w:ascii="Lucida Console" w:hAnsi="Lucida Console"/>
+          <w:color w:val="808080" w:themeColor="background1" w:themeShade="80"/>
+          <w:sz w:val="20"/>
+          <w:szCs w:val="20"/>
         </w:rPr>
         <w:t>Extended</w:t>
       </w:r>
       <w:proofErr w:type="spellEnd"/>
     </w:p>
     <w:p>
+      <w:pPr>
+        <w:rPr>
+          <w:rFonts w:ascii="Lucida Console" w:hAnsi="Lucida Console"/>
+          <w:b/>
+          <w:bCs/>
+          <w:color w:val="8EAADB" w:themeColor="accent1" w:themeTint="99"/>
+          <w:sz w:val="20"/>
+          <w:szCs w:val="20"/>
+        </w:rPr>
+      </w:pPr>
+    </w:p>
+    <w:p>
+      <w:pPr>
+        <w:rPr>
+          <w:rFonts w:ascii="Lucida Console" w:hAnsi="Lucida Console"/>
+          <w:b/>
+          <w:bCs/>
+          <w:color w:val="8EAADB" w:themeColor="accent1" w:themeTint="99"/>
+          <w:sz w:val="20"/>
+          <w:szCs w:val="20"/>
+        </w:rPr>
+      </w:pPr>
+      <w:r>
+        <w:rPr>
+          <w:rFonts w:ascii="Lucida Console" w:hAnsi="Lucida Console"/>
+          <w:b/>
+          <w:bCs/>
+          <w:color w:val="8EAADB" w:themeColor="accent1" w:themeTint="99"/>
+          <w:sz w:val="20"/>
+          <w:szCs w:val="20"/>
+        </w:rPr>
+        <w:t>Para gerar um arquivo com os arquivos requeridos e versão:</w:t>
+      </w:r>
+    </w:p>
+    <w:p>
+      <w:pPr>
+        <w:rPr>
+          <w:rFonts w:ascii="Lucida Console" w:hAnsi="Lucida Console"/>
+          <w:color w:val="808080" w:themeColor="background1" w:themeShade="80"/>
+          <w:sz w:val="20"/>
+          <w:szCs w:val="20"/>
+        </w:rPr>
+      </w:pPr>
+      <w:r>
+        <w:rPr>
+          <w:rFonts w:ascii="Lucida Console" w:hAnsi="Lucida Console"/>
+          <w:color w:val="808080" w:themeColor="background1" w:themeShade="80"/>
+          <w:sz w:val="20"/>
+          <w:szCs w:val="20"/>
+        </w:rPr>
+        <w:t xml:space="preserve">$ </w:t>
+      </w:r>
+      <w:proofErr w:type="spellStart"/>
+      <w:r>
+        <w:rPr>
+          <w:rFonts w:ascii="Lucida Console" w:hAnsi="Lucida Console"/>
+          <w:color w:val="808080" w:themeColor="background1" w:themeShade="80"/>
+          <w:sz w:val="20"/>
+          <w:szCs w:val="20"/>
+        </w:rPr>
+        <w:t>pip</w:t>
+      </w:r>
+      <w:proofErr w:type="spellEnd"/>
+      <w:r>
+        <w:rPr>
+          <w:rFonts w:ascii="Lucida Console" w:hAnsi="Lucida Console"/>
+          <w:color w:val="808080" w:themeColor="background1" w:themeShade="80"/>
+          <w:sz w:val="20"/>
+          <w:szCs w:val="20"/>
+        </w:rPr>
+        <w:t xml:space="preserve"> </w:t>
+      </w:r>
+      <w:proofErr w:type="spellStart"/>
+      <w:r>
+        <w:rPr>
+          <w:rFonts w:ascii="Lucida Console" w:hAnsi="Lucida Console"/>
+          <w:color w:val="808080" w:themeColor="background1" w:themeShade="80"/>
+          <w:sz w:val="20"/>
+          <w:szCs w:val="20"/>
+        </w:rPr>
+        <w:t>freeze</w:t>
+      </w:r>
+      <w:proofErr w:type="spellEnd"/>
+      <w:r>
+        <w:rPr>
+          <w:rFonts w:ascii="Lucida Console" w:hAnsi="Lucida Console"/>
+          <w:color w:val="808080" w:themeColor="background1" w:themeShade="80"/>
+          <w:sz w:val="20"/>
+          <w:szCs w:val="20"/>
+        </w:rPr>
+        <w:t xml:space="preserve"> &gt; requirements.txt</w:t>
+      </w:r>
+    </w:p>
+    <w:p>
+      <w:pPr>
+        <w:rPr>
+          <w:rFonts w:ascii="Lucida Console" w:hAnsi="Lucida Console"/>
+          <w:b/>
+          <w:bCs/>
+          <w:color w:val="00B0F0"/>
+          <w:sz w:val="20"/>
+          <w:szCs w:val="20"/>
+        </w:rPr>
+      </w:pPr>
+    </w:p>
+    <w:p>
+      <w:pPr>
+        <w:rPr>
+          <w:rFonts w:ascii="Lucida Console" w:hAnsi="Lucida Console"/>
+          <w:b/>
+          <w:bCs/>
+          <w:color w:val="8EAADB" w:themeColor="accent1" w:themeTint="99"/>
+          <w:sz w:val="20"/>
+          <w:szCs w:val="20"/>
+        </w:rPr>
+      </w:pPr>
+      <w:r>
+        <w:rPr>
+          <w:rFonts w:ascii="Lucida Console" w:hAnsi="Lucida Console"/>
+          <w:b/>
+          <w:bCs/>
+          <w:color w:val="8EAADB" w:themeColor="accent1" w:themeTint="99"/>
+          <w:sz w:val="20"/>
+          <w:szCs w:val="20"/>
+        </w:rPr>
+        <w:t>Faz a instalação de todas dependências de um projeto gerado acima</w:t>
+      </w:r>
+    </w:p>
+    <w:p>
+      <w:pPr>
+        <w:rPr>
+          <w:rFonts w:ascii="Lucida Console" w:hAnsi="Lucida Console"/>
+          <w:color w:val="808080" w:themeColor="background1" w:themeShade="80"/>
+          <w:sz w:val="20"/>
+          <w:szCs w:val="20"/>
+        </w:rPr>
+      </w:pPr>
+      <w:r>
+        <w:rPr>
+          <w:rFonts w:ascii="Lucida Console" w:hAnsi="Lucida Console"/>
+          <w:color w:val="808080" w:themeColor="background1" w:themeShade="80"/>
+          <w:sz w:val="20"/>
+          <w:szCs w:val="20"/>
+        </w:rPr>
+        <w:t xml:space="preserve">$ </w:t>
+      </w:r>
+      <w:proofErr w:type="spellStart"/>
+      <w:r>
+        <w:rPr>
+          <w:rFonts w:ascii="Lucida Console" w:hAnsi="Lucida Console"/>
+          <w:color w:val="808080" w:themeColor="background1" w:themeShade="80"/>
+          <w:sz w:val="20"/>
+          <w:szCs w:val="20"/>
+        </w:rPr>
+        <w:t>pip</w:t>
+      </w:r>
+      <w:proofErr w:type="spellEnd"/>
+      <w:r>
+        <w:rPr>
+          <w:rFonts w:ascii="Lucida Console" w:hAnsi="Lucida Console"/>
+          <w:color w:val="808080" w:themeColor="background1" w:themeShade="80"/>
+          <w:sz w:val="20"/>
+          <w:szCs w:val="20"/>
+        </w:rPr>
+        <w:t xml:space="preserve"> </w:t>
+      </w:r>
+      <w:proofErr w:type="spellStart"/>
+      <w:r>
+        <w:rPr>
+          <w:rFonts w:ascii="Lucida Console" w:hAnsi="Lucida Console"/>
+          <w:color w:val="808080" w:themeColor="background1" w:themeShade="80"/>
+          <w:sz w:val="20"/>
+          <w:szCs w:val="20"/>
+        </w:rPr>
+        <w:t>install</w:t>
+      </w:r>
+      <w:proofErr w:type="spellEnd"/>
+      <w:r>
+        <w:rPr>
+          <w:rFonts w:ascii="Lucida Console" w:hAnsi="Lucida Console"/>
+          <w:color w:val="808080" w:themeColor="background1" w:themeShade="80"/>
+          <w:sz w:val="20"/>
+          <w:szCs w:val="20"/>
+        </w:rPr>
+        <w:t xml:space="preserve"> -r requirements.txt</w:t>
+      </w:r>
+    </w:p>
+    <w:p>
+      <w:pPr>
+        <w:rPr>
+          <w:rFonts w:ascii="Lucida Console" w:hAnsi="Lucida Console"/>
+          <w:color w:val="808080" w:themeColor="background1" w:themeShade="80"/>
+          <w:sz w:val="20"/>
+          <w:szCs w:val="20"/>
+        </w:rPr>
+      </w:pPr>
+    </w:p>
+    <w:p>
+      <w:pPr>
+        <w:rPr>
+          <w:rFonts w:ascii="Lucida Console" w:hAnsi="Lucida Console"/>
+          <w:color w:val="808080" w:themeColor="background1" w:themeShade="80"/>
+          <w:sz w:val="20"/>
+          <w:szCs w:val="20"/>
+        </w:rPr>
+      </w:pPr>
       <w:bookmarkStart w:id="0" w:name="_GoBack"/>
       <w:bookmarkEnd w:id="0"/>
     </w:p>

</xml_diff>